<commit_message>
successfully queried and retrieved from sqlite3
</commit_message>
<xml_diff>
--- a/reference_materials/6_models_templates_views.docx
+++ b/reference_materials/6_models_templates_views.docx
@@ -113,45 +113,85 @@
           <w:noProof/>
         </w:rPr>
         <w:drawing>
-          <wp:inline distT="0" distB="0" distL="0" distR="0" wp14:anchorId="1842C89A" wp14:editId="3ADEA458">
-            <wp:extent cx="5731510" cy="2922905"/>
+          <wp:inline distT="0" distB="0" distL="0" distR="0" wp14:anchorId="1842C89A" wp14:editId="79BB1F60">
+            <wp:extent cx="6333744" cy="3230027"/>
+            <wp:effectExtent l="0" t="0" r="0" b="8890"/>
+            <wp:docPr id="3" name="Picture 3" descr="Graphical user interface, text&#10;&#10;Description automatically generated"/>
+            <wp:cNvGraphicFramePr>
+              <a:graphicFrameLocks xmlns:a="http://schemas.openxmlformats.org/drawingml/2006/main" noChangeAspect="1"/>
+            </wp:cNvGraphicFramePr>
+            <a:graphic xmlns:a="http://schemas.openxmlformats.org/drawingml/2006/main">
+              <a:graphicData uri="http://schemas.openxmlformats.org/drawingml/2006/picture">
+                <pic:pic xmlns:pic="http://schemas.openxmlformats.org/drawingml/2006/picture">
+                  <pic:nvPicPr>
+                    <pic:cNvPr id="3" name="Picture 3" descr="Graphical user interface, text&#10;&#10;Description automatically generated"/>
+                    <pic:cNvPicPr/>
+                  </pic:nvPicPr>
+                  <pic:blipFill>
+                    <a:blip r:embed="rId6"/>
+                    <a:stretch>
+                      <a:fillRect/>
+                    </a:stretch>
+                  </pic:blipFill>
+                  <pic:spPr>
+                    <a:xfrm>
+                      <a:off x="0" y="0"/>
+                      <a:ext cx="6347643" cy="3237115"/>
+                    </a:xfrm>
+                    <a:prstGeom prst="rect">
+                      <a:avLst/>
+                    </a:prstGeom>
+                  </pic:spPr>
+                </pic:pic>
+              </a:graphicData>
+            </a:graphic>
+          </wp:inline>
+        </w:drawing>
+      </w:r>
+    </w:p>
+    <w:p>
+      <w:r>
+        <w:rPr>
+          <w:noProof/>
+        </w:rPr>
+        <w:lastRenderedPageBreak/>
+        <w:drawing>
+          <wp:inline distT="0" distB="0" distL="0" distR="0" wp14:anchorId="3EBF3E1A" wp14:editId="2A8C826A">
+            <wp:extent cx="5731510" cy="1639570"/>
             <wp:effectExtent l="0" t="0" r="2540" b="0"/>
-            <wp:docPr id="3" name="Picture 3" descr="Graphical user interface, text&#10;&#10;Description automatically generated"/>
-            <wp:cNvGraphicFramePr>
-              <a:graphicFrameLocks xmlns:a="http://schemas.openxmlformats.org/drawingml/2006/main" noChangeAspect="1"/>
-            </wp:cNvGraphicFramePr>
-            <a:graphic xmlns:a="http://schemas.openxmlformats.org/drawingml/2006/main">
-              <a:graphicData uri="http://schemas.openxmlformats.org/drawingml/2006/picture">
-                <pic:pic xmlns:pic="http://schemas.openxmlformats.org/drawingml/2006/picture">
-                  <pic:nvPicPr>
-                    <pic:cNvPr id="3" name="Picture 3" descr="Graphical user interface, text&#10;&#10;Description automatically generated"/>
-                    <pic:cNvPicPr/>
-                  </pic:nvPicPr>
-                  <pic:blipFill>
-                    <a:blip r:embed="rId6"/>
-                    <a:stretch>
-                      <a:fillRect/>
-                    </a:stretch>
-                  </pic:blipFill>
-                  <pic:spPr>
-                    <a:xfrm>
-                      <a:off x="0" y="0"/>
-                      <a:ext cx="5731510" cy="2922905"/>
-                    </a:xfrm>
-                    <a:prstGeom prst="rect">
-                      <a:avLst/>
-                    </a:prstGeom>
-                  </pic:spPr>
-                </pic:pic>
-              </a:graphicData>
-            </a:graphic>
-          </wp:inline>
-        </w:drawing>
-      </w:r>
-    </w:p>
-    <w:p>
-      <w:r>
-        <w:lastRenderedPageBreak/>
+            <wp:docPr id="5" name="Picture 5" descr="Graphical user interface, text&#10;&#10;Description automatically generated"/>
+            <wp:cNvGraphicFramePr>
+              <a:graphicFrameLocks xmlns:a="http://schemas.openxmlformats.org/drawingml/2006/main" noChangeAspect="1"/>
+            </wp:cNvGraphicFramePr>
+            <a:graphic xmlns:a="http://schemas.openxmlformats.org/drawingml/2006/main">
+              <a:graphicData uri="http://schemas.openxmlformats.org/drawingml/2006/picture">
+                <pic:pic xmlns:pic="http://schemas.openxmlformats.org/drawingml/2006/picture">
+                  <pic:nvPicPr>
+                    <pic:cNvPr id="5" name="Picture 5" descr="Graphical user interface, text&#10;&#10;Description automatically generated"/>
+                    <pic:cNvPicPr/>
+                  </pic:nvPicPr>
+                  <pic:blipFill>
+                    <a:blip r:embed="rId7"/>
+                    <a:stretch>
+                      <a:fillRect/>
+                    </a:stretch>
+                  </pic:blipFill>
+                  <pic:spPr>
+                    <a:xfrm>
+                      <a:off x="0" y="0"/>
+                      <a:ext cx="5731510" cy="1639570"/>
+                    </a:xfrm>
+                    <a:prstGeom prst="rect">
+                      <a:avLst/>
+                    </a:prstGeom>
+                  </pic:spPr>
+                </pic:pic>
+              </a:graphicData>
+            </a:graphic>
+          </wp:inline>
+        </w:drawing>
+      </w:r>
+      <w:r>
         <w:br/>
       </w:r>
       <w:r>
@@ -174,7 +214,7 @@
                     <pic:cNvPicPr/>
                   </pic:nvPicPr>
                   <pic:blipFill>
-                    <a:blip r:embed="rId7"/>
+                    <a:blip r:embed="rId8"/>
                     <a:stretch>
                       <a:fillRect/>
                     </a:stretch>
@@ -183,6 +223,1132 @@
                     <a:xfrm>
                       <a:off x="0" y="0"/>
                       <a:ext cx="6363228" cy="3380420"/>
+                    </a:xfrm>
+                    <a:prstGeom prst="rect">
+                      <a:avLst/>
+                    </a:prstGeom>
+                  </pic:spPr>
+                </pic:pic>
+              </a:graphicData>
+            </a:graphic>
+          </wp:inline>
+        </w:drawing>
+      </w:r>
+    </w:p>
+    <w:p>
+      <w:pPr>
+        <w:pStyle w:val="Heading1"/>
+        <w:rPr>
+          <w:rFonts w:ascii="Helvetica" w:hAnsi="Helvetica"/>
+          <w:b/>
+          <w:bCs/>
+          <w:color w:val="FF0000"/>
+          <w:sz w:val="36"/>
+          <w:szCs w:val="36"/>
+        </w:rPr>
+      </w:pPr>
+      <w:r>
+        <w:rPr>
+          <w:rFonts w:ascii="Helvetica" w:hAnsi="Helvetica"/>
+          <w:b/>
+          <w:bCs/>
+          <w:color w:val="FF0000"/>
+          <w:sz w:val="36"/>
+          <w:szCs w:val="36"/>
+          <w:highlight w:val="yellow"/>
+        </w:rPr>
+        <w:t>Challenge</w:t>
+      </w:r>
+    </w:p>
+    <w:p>
+      <w:r>
+        <w:rPr>
+          <w:noProof/>
+        </w:rPr>
+        <w:drawing>
+          <wp:inline distT="0" distB="0" distL="0" distR="0" wp14:anchorId="5FCF02CA" wp14:editId="70759B62">
+            <wp:extent cx="4023360" cy="2046003"/>
+            <wp:effectExtent l="0" t="0" r="0" b="0"/>
+            <wp:docPr id="6" name="Picture 6" descr="Text&#10;&#10;Description automatically generated"/>
+            <wp:cNvGraphicFramePr>
+              <a:graphicFrameLocks xmlns:a="http://schemas.openxmlformats.org/drawingml/2006/main" noChangeAspect="1"/>
+            </wp:cNvGraphicFramePr>
+            <a:graphic xmlns:a="http://schemas.openxmlformats.org/drawingml/2006/main">
+              <a:graphicData uri="http://schemas.openxmlformats.org/drawingml/2006/picture">
+                <pic:pic xmlns:pic="http://schemas.openxmlformats.org/drawingml/2006/picture">
+                  <pic:nvPicPr>
+                    <pic:cNvPr id="6" name="Picture 6" descr="Text&#10;&#10;Description automatically generated"/>
+                    <pic:cNvPicPr/>
+                  </pic:nvPicPr>
+                  <pic:blipFill>
+                    <a:blip r:embed="rId9"/>
+                    <a:stretch>
+                      <a:fillRect/>
+                    </a:stretch>
+                  </pic:blipFill>
+                  <pic:spPr>
+                    <a:xfrm>
+                      <a:off x="0" y="0"/>
+                      <a:ext cx="4032638" cy="2050721"/>
+                    </a:xfrm>
+                    <a:prstGeom prst="rect">
+                      <a:avLst/>
+                    </a:prstGeom>
+                  </pic:spPr>
+                </pic:pic>
+              </a:graphicData>
+            </a:graphic>
+          </wp:inline>
+        </w:drawing>
+      </w:r>
+    </w:p>
+    <w:p>
+      <w:r>
+        <w:rPr>
+          <w:noProof/>
+        </w:rPr>
+        <w:lastRenderedPageBreak/>
+        <w:drawing>
+          <wp:inline distT="0" distB="0" distL="0" distR="0" wp14:anchorId="4E72701D" wp14:editId="2001C477">
+            <wp:extent cx="5931408" cy="2372300"/>
+            <wp:effectExtent l="0" t="0" r="0" b="9525"/>
+            <wp:docPr id="7" name="Picture 7" descr="Text&#10;&#10;Description automatically generated"/>
+            <wp:cNvGraphicFramePr>
+              <a:graphicFrameLocks xmlns:a="http://schemas.openxmlformats.org/drawingml/2006/main" noChangeAspect="1"/>
+            </wp:cNvGraphicFramePr>
+            <a:graphic xmlns:a="http://schemas.openxmlformats.org/drawingml/2006/main">
+              <a:graphicData uri="http://schemas.openxmlformats.org/drawingml/2006/picture">
+                <pic:pic xmlns:pic="http://schemas.openxmlformats.org/drawingml/2006/picture">
+                  <pic:nvPicPr>
+                    <pic:cNvPr id="7" name="Picture 7" descr="Text&#10;&#10;Description automatically generated"/>
+                    <pic:cNvPicPr/>
+                  </pic:nvPicPr>
+                  <pic:blipFill>
+                    <a:blip r:embed="rId10"/>
+                    <a:stretch>
+                      <a:fillRect/>
+                    </a:stretch>
+                  </pic:blipFill>
+                  <pic:spPr>
+                    <a:xfrm>
+                      <a:off x="0" y="0"/>
+                      <a:ext cx="5955446" cy="2381914"/>
+                    </a:xfrm>
+                    <a:prstGeom prst="rect">
+                      <a:avLst/>
+                    </a:prstGeom>
+                  </pic:spPr>
+                </pic:pic>
+              </a:graphicData>
+            </a:graphic>
+          </wp:inline>
+        </w:drawing>
+      </w:r>
+      <w:r>
+        <w:rPr>
+          <w:noProof/>
+        </w:rPr>
+        <w:drawing>
+          <wp:inline distT="0" distB="0" distL="0" distR="0" wp14:anchorId="74C33102" wp14:editId="56A39047">
+            <wp:extent cx="6010656" cy="2762264"/>
+            <wp:effectExtent l="0" t="0" r="9525" b="0"/>
+            <wp:docPr id="8" name="Picture 8" descr="Text&#10;&#10;Description automatically generated"/>
+            <wp:cNvGraphicFramePr>
+              <a:graphicFrameLocks xmlns:a="http://schemas.openxmlformats.org/drawingml/2006/main" noChangeAspect="1"/>
+            </wp:cNvGraphicFramePr>
+            <a:graphic xmlns:a="http://schemas.openxmlformats.org/drawingml/2006/main">
+              <a:graphicData uri="http://schemas.openxmlformats.org/drawingml/2006/picture">
+                <pic:pic xmlns:pic="http://schemas.openxmlformats.org/drawingml/2006/picture">
+                  <pic:nvPicPr>
+                    <pic:cNvPr id="8" name="Picture 8" descr="Text&#10;&#10;Description automatically generated"/>
+                    <pic:cNvPicPr/>
+                  </pic:nvPicPr>
+                  <pic:blipFill>
+                    <a:blip r:embed="rId11"/>
+                    <a:stretch>
+                      <a:fillRect/>
+                    </a:stretch>
+                  </pic:blipFill>
+                  <pic:spPr>
+                    <a:xfrm>
+                      <a:off x="0" y="0"/>
+                      <a:ext cx="6031374" cy="2771785"/>
+                    </a:xfrm>
+                    <a:prstGeom prst="rect">
+                      <a:avLst/>
+                    </a:prstGeom>
+                  </pic:spPr>
+                </pic:pic>
+              </a:graphicData>
+            </a:graphic>
+          </wp:inline>
+        </w:drawing>
+      </w:r>
+      <w:r>
+        <w:rPr>
+          <w:noProof/>
+        </w:rPr>
+        <w:drawing>
+          <wp:inline distT="0" distB="0" distL="0" distR="0" wp14:anchorId="77D86CE2" wp14:editId="06001473">
+            <wp:extent cx="6297168" cy="1428828"/>
+            <wp:effectExtent l="0" t="0" r="8890" b="0"/>
+            <wp:docPr id="9" name="Picture 9" descr="Text&#10;&#10;Description automatically generated"/>
+            <wp:cNvGraphicFramePr>
+              <a:graphicFrameLocks xmlns:a="http://schemas.openxmlformats.org/drawingml/2006/main" noChangeAspect="1"/>
+            </wp:cNvGraphicFramePr>
+            <a:graphic xmlns:a="http://schemas.openxmlformats.org/drawingml/2006/main">
+              <a:graphicData uri="http://schemas.openxmlformats.org/drawingml/2006/picture">
+                <pic:pic xmlns:pic="http://schemas.openxmlformats.org/drawingml/2006/picture">
+                  <pic:nvPicPr>
+                    <pic:cNvPr id="9" name="Picture 9" descr="Text&#10;&#10;Description automatically generated"/>
+                    <pic:cNvPicPr/>
+                  </pic:nvPicPr>
+                  <pic:blipFill>
+                    <a:blip r:embed="rId12"/>
+                    <a:stretch>
+                      <a:fillRect/>
+                    </a:stretch>
+                  </pic:blipFill>
+                  <pic:spPr>
+                    <a:xfrm>
+                      <a:off x="0" y="0"/>
+                      <a:ext cx="6359288" cy="1442923"/>
+                    </a:xfrm>
+                    <a:prstGeom prst="rect">
+                      <a:avLst/>
+                    </a:prstGeom>
+                  </pic:spPr>
+                </pic:pic>
+              </a:graphicData>
+            </a:graphic>
+          </wp:inline>
+        </w:drawing>
+      </w:r>
+    </w:p>
+    <w:p>
+      <w:pPr>
+        <w:rPr>
+          <w:sz w:val="28"/>
+          <w:szCs w:val="28"/>
+        </w:rPr>
+      </w:pPr>
+      <w:r>
+        <w:rPr>
+          <w:sz w:val="28"/>
+          <w:szCs w:val="28"/>
+        </w:rPr>
+        <w:lastRenderedPageBreak/>
+        <w:t>Step-1</w:t>
+      </w:r>
+      <w:r>
+        <w:rPr>
+          <w:noProof/>
+        </w:rPr>
+        <w:drawing>
+          <wp:inline distT="0" distB="0" distL="0" distR="0" wp14:anchorId="4ED84E59" wp14:editId="60E0D98F">
+            <wp:extent cx="6132576" cy="2490129"/>
+            <wp:effectExtent l="0" t="0" r="1905" b="5715"/>
+            <wp:docPr id="20" name="Picture 20" descr="Graphical user interface, text&#10;&#10;Description automatically generated"/>
+            <wp:cNvGraphicFramePr>
+              <a:graphicFrameLocks xmlns:a="http://schemas.openxmlformats.org/drawingml/2006/main" noChangeAspect="1"/>
+            </wp:cNvGraphicFramePr>
+            <a:graphic xmlns:a="http://schemas.openxmlformats.org/drawingml/2006/main">
+              <a:graphicData uri="http://schemas.openxmlformats.org/drawingml/2006/picture">
+                <pic:pic xmlns:pic="http://schemas.openxmlformats.org/drawingml/2006/picture">
+                  <pic:nvPicPr>
+                    <pic:cNvPr id="20" name="Picture 20" descr="Graphical user interface, text&#10;&#10;Description automatically generated"/>
+                    <pic:cNvPicPr/>
+                  </pic:nvPicPr>
+                  <pic:blipFill>
+                    <a:blip r:embed="rId13"/>
+                    <a:stretch>
+                      <a:fillRect/>
+                    </a:stretch>
+                  </pic:blipFill>
+                  <pic:spPr>
+                    <a:xfrm>
+                      <a:off x="0" y="0"/>
+                      <a:ext cx="6207852" cy="2520695"/>
+                    </a:xfrm>
+                    <a:prstGeom prst="rect">
+                      <a:avLst/>
+                    </a:prstGeom>
+                  </pic:spPr>
+                </pic:pic>
+              </a:graphicData>
+            </a:graphic>
+          </wp:inline>
+        </w:drawing>
+      </w:r>
+    </w:p>
+    <w:p>
+      <w:pPr>
+        <w:rPr>
+          <w:sz w:val="28"/>
+          <w:szCs w:val="28"/>
+        </w:rPr>
+      </w:pPr>
+      <w:r>
+        <w:rPr>
+          <w:sz w:val="28"/>
+          <w:szCs w:val="28"/>
+        </w:rPr>
+        <w:t>Step-2</w:t>
+      </w:r>
+      <w:r>
+        <w:rPr>
+          <w:sz w:val="28"/>
+          <w:szCs w:val="28"/>
+        </w:rPr>
+        <w:br/>
+      </w:r>
+      <w:r>
+        <w:rPr>
+          <w:noProof/>
+        </w:rPr>
+        <w:drawing>
+          <wp:inline distT="0" distB="0" distL="0" distR="0" wp14:anchorId="229AE491" wp14:editId="5E71D17E">
+            <wp:extent cx="6321552" cy="2351147"/>
+            <wp:effectExtent l="0" t="0" r="3175" b="0"/>
+            <wp:docPr id="11" name="Picture 11" descr="Text, letter&#10;&#10;Description automatically generated"/>
+            <wp:cNvGraphicFramePr>
+              <a:graphicFrameLocks xmlns:a="http://schemas.openxmlformats.org/drawingml/2006/main" noChangeAspect="1"/>
+            </wp:cNvGraphicFramePr>
+            <a:graphic xmlns:a="http://schemas.openxmlformats.org/drawingml/2006/main">
+              <a:graphicData uri="http://schemas.openxmlformats.org/drawingml/2006/picture">
+                <pic:pic xmlns:pic="http://schemas.openxmlformats.org/drawingml/2006/picture">
+                  <pic:nvPicPr>
+                    <pic:cNvPr id="11" name="Picture 11" descr="Text, letter&#10;&#10;Description automatically generated"/>
+                    <pic:cNvPicPr/>
+                  </pic:nvPicPr>
+                  <pic:blipFill>
+                    <a:blip r:embed="rId14"/>
+                    <a:stretch>
+                      <a:fillRect/>
+                    </a:stretch>
+                  </pic:blipFill>
+                  <pic:spPr>
+                    <a:xfrm>
+                      <a:off x="0" y="0"/>
+                      <a:ext cx="6383445" cy="2374167"/>
+                    </a:xfrm>
+                    <a:prstGeom prst="rect">
+                      <a:avLst/>
+                    </a:prstGeom>
+                  </pic:spPr>
+                </pic:pic>
+              </a:graphicData>
+            </a:graphic>
+          </wp:inline>
+        </w:drawing>
+      </w:r>
+    </w:p>
+    <w:p>
+      <w:pPr>
+        <w:rPr>
+          <w:sz w:val="28"/>
+          <w:szCs w:val="28"/>
+        </w:rPr>
+      </w:pPr>
+      <w:r>
+        <w:rPr>
+          <w:sz w:val="28"/>
+          <w:szCs w:val="28"/>
+        </w:rPr>
+        <w:t>Creating a super-user</w:t>
+      </w:r>
+      <w:r>
+        <w:rPr>
+          <w:noProof/>
+        </w:rPr>
+        <w:drawing>
+          <wp:inline distT="0" distB="0" distL="0" distR="0" wp14:anchorId="16F9B510" wp14:editId="6EBAB288">
+            <wp:extent cx="6321425" cy="1360794"/>
+            <wp:effectExtent l="0" t="0" r="3175" b="0"/>
+            <wp:docPr id="12" name="Picture 12" descr="Graphical user interface, text, application&#10;&#10;Description automatically generated"/>
+            <wp:cNvGraphicFramePr>
+              <a:graphicFrameLocks xmlns:a="http://schemas.openxmlformats.org/drawingml/2006/main" noChangeAspect="1"/>
+            </wp:cNvGraphicFramePr>
+            <a:graphic xmlns:a="http://schemas.openxmlformats.org/drawingml/2006/main">
+              <a:graphicData uri="http://schemas.openxmlformats.org/drawingml/2006/picture">
+                <pic:pic xmlns:pic="http://schemas.openxmlformats.org/drawingml/2006/picture">
+                  <pic:nvPicPr>
+                    <pic:cNvPr id="12" name="Picture 12" descr="Graphical user interface, text, application&#10;&#10;Description automatically generated"/>
+                    <pic:cNvPicPr/>
+                  </pic:nvPicPr>
+                  <pic:blipFill>
+                    <a:blip r:embed="rId15"/>
+                    <a:stretch>
+                      <a:fillRect/>
+                    </a:stretch>
+                  </pic:blipFill>
+                  <pic:spPr>
+                    <a:xfrm>
+                      <a:off x="0" y="0"/>
+                      <a:ext cx="6337208" cy="1364192"/>
+                    </a:xfrm>
+                    <a:prstGeom prst="rect">
+                      <a:avLst/>
+                    </a:prstGeom>
+                  </pic:spPr>
+                </pic:pic>
+              </a:graphicData>
+            </a:graphic>
+          </wp:inline>
+        </w:drawing>
+      </w:r>
+    </w:p>
+    <w:p>
+      <w:pPr>
+        <w:rPr>
+          <w:sz w:val="28"/>
+          <w:szCs w:val="28"/>
+        </w:rPr>
+      </w:pPr>
+      <w:r>
+        <w:rPr>
+          <w:sz w:val="28"/>
+          <w:szCs w:val="28"/>
+        </w:rPr>
+        <w:lastRenderedPageBreak/>
+        <w:t>Admin interface</w:t>
+      </w:r>
+      <w:r>
+        <w:rPr>
+          <w:sz w:val="28"/>
+          <w:szCs w:val="28"/>
+        </w:rPr>
+        <w:br/>
+      </w:r>
+      <w:r>
+        <w:rPr>
+          <w:noProof/>
+        </w:rPr>
+        <w:drawing>
+          <wp:inline distT="0" distB="0" distL="0" distR="0" wp14:anchorId="2585FFE7" wp14:editId="647735E7">
+            <wp:extent cx="4809744" cy="1452089"/>
+            <wp:effectExtent l="0" t="0" r="0" b="0"/>
+            <wp:docPr id="14" name="Picture 14" descr="Graphical user interface, text, application&#10;&#10;Description automatically generated"/>
+            <wp:cNvGraphicFramePr>
+              <a:graphicFrameLocks xmlns:a="http://schemas.openxmlformats.org/drawingml/2006/main" noChangeAspect="1"/>
+            </wp:cNvGraphicFramePr>
+            <a:graphic xmlns:a="http://schemas.openxmlformats.org/drawingml/2006/main">
+              <a:graphicData uri="http://schemas.openxmlformats.org/drawingml/2006/picture">
+                <pic:pic xmlns:pic="http://schemas.openxmlformats.org/drawingml/2006/picture">
+                  <pic:nvPicPr>
+                    <pic:cNvPr id="14" name="Picture 14" descr="Graphical user interface, text, application&#10;&#10;Description automatically generated"/>
+                    <pic:cNvPicPr/>
+                  </pic:nvPicPr>
+                  <pic:blipFill>
+                    <a:blip r:embed="rId16"/>
+                    <a:stretch>
+                      <a:fillRect/>
+                    </a:stretch>
+                  </pic:blipFill>
+                  <pic:spPr>
+                    <a:xfrm>
+                      <a:off x="0" y="0"/>
+                      <a:ext cx="4818263" cy="1454661"/>
+                    </a:xfrm>
+                    <a:prstGeom prst="rect">
+                      <a:avLst/>
+                    </a:prstGeom>
+                  </pic:spPr>
+                </pic:pic>
+              </a:graphicData>
+            </a:graphic>
+          </wp:inline>
+        </w:drawing>
+      </w:r>
+    </w:p>
+    <w:p>
+      <w:r>
+        <w:rPr>
+          <w:sz w:val="28"/>
+          <w:szCs w:val="28"/>
+        </w:rPr>
+        <w:t>Registering the admin with app’s urls.py</w:t>
+      </w:r>
+      <w:r>
+        <w:rPr>
+          <w:noProof/>
+        </w:rPr>
+        <w:drawing>
+          <wp:inline distT="0" distB="0" distL="0" distR="0" wp14:anchorId="2CD52980" wp14:editId="024B9205">
+            <wp:extent cx="5731510" cy="3035936"/>
+            <wp:effectExtent l="0" t="0" r="2540" b="0"/>
+            <wp:docPr id="13" name="Picture 13" descr="Graphical user interface, text&#10;&#10;Description automatically generated"/>
+            <wp:cNvGraphicFramePr>
+              <a:graphicFrameLocks xmlns:a="http://schemas.openxmlformats.org/drawingml/2006/main" noChangeAspect="1"/>
+            </wp:cNvGraphicFramePr>
+            <a:graphic xmlns:a="http://schemas.openxmlformats.org/drawingml/2006/main">
+              <a:graphicData uri="http://schemas.openxmlformats.org/drawingml/2006/picture">
+                <pic:pic xmlns:pic="http://schemas.openxmlformats.org/drawingml/2006/picture">
+                  <pic:nvPicPr>
+                    <pic:cNvPr id="13" name="Picture 13" descr="Graphical user interface, text&#10;&#10;Description automatically generated"/>
+                    <pic:cNvPicPr/>
+                  </pic:nvPicPr>
+                  <pic:blipFill>
+                    <a:blip r:embed="rId17"/>
+                    <a:stretch>
+                      <a:fillRect/>
+                    </a:stretch>
+                  </pic:blipFill>
+                  <pic:spPr>
+                    <a:xfrm>
+                      <a:off x="0" y="0"/>
+                      <a:ext cx="5754871" cy="3048310"/>
+                    </a:xfrm>
+                    <a:prstGeom prst="rect">
+                      <a:avLst/>
+                    </a:prstGeom>
+                  </pic:spPr>
+                </pic:pic>
+              </a:graphicData>
+            </a:graphic>
+          </wp:inline>
+        </w:drawing>
+      </w:r>
+    </w:p>
+    <w:p>
+      <w:r>
+        <w:rPr>
+          <w:noProof/>
+        </w:rPr>
+        <w:drawing>
+          <wp:inline distT="0" distB="0" distL="0" distR="0" wp14:anchorId="237C72B9" wp14:editId="79A26D25">
+            <wp:extent cx="5175504" cy="1857241"/>
+            <wp:effectExtent l="0" t="0" r="6350" b="0"/>
+            <wp:docPr id="17" name="Picture 17" descr="Graphical user interface, text, application, email&#10;&#10;Description automatically generated"/>
+            <wp:cNvGraphicFramePr>
+              <a:graphicFrameLocks xmlns:a="http://schemas.openxmlformats.org/drawingml/2006/main" noChangeAspect="1"/>
+            </wp:cNvGraphicFramePr>
+            <a:graphic xmlns:a="http://schemas.openxmlformats.org/drawingml/2006/main">
+              <a:graphicData uri="http://schemas.openxmlformats.org/drawingml/2006/picture">
+                <pic:pic xmlns:pic="http://schemas.openxmlformats.org/drawingml/2006/picture">
+                  <pic:nvPicPr>
+                    <pic:cNvPr id="17" name="Picture 17" descr="Graphical user interface, text, application, email&#10;&#10;Description automatically generated"/>
+                    <pic:cNvPicPr/>
+                  </pic:nvPicPr>
+                  <pic:blipFill>
+                    <a:blip r:embed="rId18"/>
+                    <a:stretch>
+                      <a:fillRect/>
+                    </a:stretch>
+                  </pic:blipFill>
+                  <pic:spPr>
+                    <a:xfrm>
+                      <a:off x="0" y="0"/>
+                      <a:ext cx="5188304" cy="1861834"/>
+                    </a:xfrm>
+                    <a:prstGeom prst="rect">
+                      <a:avLst/>
+                    </a:prstGeom>
+                  </pic:spPr>
+                </pic:pic>
+              </a:graphicData>
+            </a:graphic>
+          </wp:inline>
+        </w:drawing>
+      </w:r>
+    </w:p>
+    <w:p>
+      <w:r>
+        <w:rPr>
+          <w:sz w:val="28"/>
+          <w:szCs w:val="28"/>
+        </w:rPr>
+        <w:lastRenderedPageBreak/>
+        <w:t xml:space="preserve">Populate_app_1.py (i.e </w:t>
+      </w:r>
+      <w:r>
+        <w:rPr>
+          <w:sz w:val="28"/>
+          <w:szCs w:val="28"/>
+        </w:rPr>
+        <w:t>Faker</w:t>
+      </w:r>
+      <w:r>
+        <w:rPr>
+          <w:sz w:val="28"/>
+          <w:szCs w:val="28"/>
+        </w:rPr>
+        <w:t xml:space="preserve"> for generating random data)</w:t>
+      </w:r>
+      <w:r>
+        <w:rPr>
+          <w:noProof/>
+        </w:rPr>
+        <w:drawing>
+          <wp:inline distT="0" distB="0" distL="0" distR="0" wp14:anchorId="12B141F8" wp14:editId="21FF4E53">
+            <wp:extent cx="5602224" cy="3455303"/>
+            <wp:effectExtent l="0" t="0" r="0" b="0"/>
+            <wp:docPr id="18" name="Picture 18" descr="Text&#10;&#10;Description automatically generated"/>
+            <wp:cNvGraphicFramePr>
+              <a:graphicFrameLocks xmlns:a="http://schemas.openxmlformats.org/drawingml/2006/main" noChangeAspect="1"/>
+            </wp:cNvGraphicFramePr>
+            <a:graphic xmlns:a="http://schemas.openxmlformats.org/drawingml/2006/main">
+              <a:graphicData uri="http://schemas.openxmlformats.org/drawingml/2006/picture">
+                <pic:pic xmlns:pic="http://schemas.openxmlformats.org/drawingml/2006/picture">
+                  <pic:nvPicPr>
+                    <pic:cNvPr id="18" name="Picture 18" descr="Text&#10;&#10;Description automatically generated"/>
+                    <pic:cNvPicPr/>
+                  </pic:nvPicPr>
+                  <pic:blipFill>
+                    <a:blip r:embed="rId19"/>
+                    <a:stretch>
+                      <a:fillRect/>
+                    </a:stretch>
+                  </pic:blipFill>
+                  <pic:spPr>
+                    <a:xfrm>
+                      <a:off x="0" y="0"/>
+                      <a:ext cx="5649190" cy="3484270"/>
+                    </a:xfrm>
+                    <a:prstGeom prst="rect">
+                      <a:avLst/>
+                    </a:prstGeom>
+                  </pic:spPr>
+                </pic:pic>
+              </a:graphicData>
+            </a:graphic>
+          </wp:inline>
+        </w:drawing>
+      </w:r>
+    </w:p>
+    <w:p>
+      <w:pPr>
+        <w:rPr>
+          <w:sz w:val="28"/>
+          <w:szCs w:val="28"/>
+        </w:rPr>
+      </w:pPr>
+      <w:r>
+        <w:rPr>
+          <w:sz w:val="28"/>
+          <w:szCs w:val="28"/>
+        </w:rPr>
+        <w:t xml:space="preserve">Filling with dummy data’s with the help of </w:t>
+      </w:r>
+      <w:r>
+        <w:rPr>
+          <w:sz w:val="28"/>
+          <w:szCs w:val="28"/>
+        </w:rPr>
+        <w:t>faker</w:t>
+      </w:r>
+      <w:r>
+        <w:rPr>
+          <w:noProof/>
+        </w:rPr>
+        <w:drawing>
+          <wp:inline distT="0" distB="0" distL="0" distR="0" wp14:anchorId="02C412DC" wp14:editId="68FBF3FB">
+            <wp:extent cx="5346192" cy="2801035"/>
+            <wp:effectExtent l="0" t="0" r="6985" b="0"/>
+            <wp:docPr id="19" name="Picture 19" descr="Graphical user interface, text&#10;&#10;Description automatically generated"/>
+            <wp:cNvGraphicFramePr>
+              <a:graphicFrameLocks xmlns:a="http://schemas.openxmlformats.org/drawingml/2006/main" noChangeAspect="1"/>
+            </wp:cNvGraphicFramePr>
+            <a:graphic xmlns:a="http://schemas.openxmlformats.org/drawingml/2006/main">
+              <a:graphicData uri="http://schemas.openxmlformats.org/drawingml/2006/picture">
+                <pic:pic xmlns:pic="http://schemas.openxmlformats.org/drawingml/2006/picture">
+                  <pic:nvPicPr>
+                    <pic:cNvPr id="19" name="Picture 19" descr="Graphical user interface, text&#10;&#10;Description automatically generated"/>
+                    <pic:cNvPicPr/>
+                  </pic:nvPicPr>
+                  <pic:blipFill>
+                    <a:blip r:embed="rId20"/>
+                    <a:stretch>
+                      <a:fillRect/>
+                    </a:stretch>
+                  </pic:blipFill>
+                  <pic:spPr>
+                    <a:xfrm>
+                      <a:off x="0" y="0"/>
+                      <a:ext cx="5384341" cy="2821022"/>
+                    </a:xfrm>
+                    <a:prstGeom prst="rect">
+                      <a:avLst/>
+                    </a:prstGeom>
+                  </pic:spPr>
+                </pic:pic>
+              </a:graphicData>
+            </a:graphic>
+          </wp:inline>
+        </w:drawing>
+      </w:r>
+    </w:p>
+    <w:p>
+      <w:pPr>
+        <w:rPr>
+          <w:sz w:val="28"/>
+          <w:szCs w:val="28"/>
+        </w:rPr>
+      </w:pPr>
+    </w:p>
+    <w:p>
+      <w:pPr>
+        <w:rPr>
+          <w:sz w:val="28"/>
+          <w:szCs w:val="28"/>
+        </w:rPr>
+      </w:pPr>
+    </w:p>
+    <w:p>
+      <w:pPr>
+        <w:rPr>
+          <w:sz w:val="28"/>
+          <w:szCs w:val="28"/>
+        </w:rPr>
+      </w:pPr>
+    </w:p>
+    <w:p>
+      <w:pPr>
+        <w:rPr>
+          <w:sz w:val="28"/>
+          <w:szCs w:val="28"/>
+        </w:rPr>
+      </w:pPr>
+    </w:p>
+    <w:p>
+      <w:pPr>
+        <w:rPr>
+          <w:sz w:val="28"/>
+          <w:szCs w:val="28"/>
+        </w:rPr>
+      </w:pPr>
+    </w:p>
+    <w:p>
+      <w:pPr>
+        <w:rPr>
+          <w:sz w:val="28"/>
+          <w:szCs w:val="28"/>
+        </w:rPr>
+      </w:pPr>
+    </w:p>
+    <w:p>
+      <w:pPr>
+        <w:rPr>
+          <w:sz w:val="28"/>
+          <w:szCs w:val="28"/>
+        </w:rPr>
+      </w:pPr>
+      <w:r>
+        <w:rPr>
+          <w:sz w:val="28"/>
+          <w:szCs w:val="28"/>
+        </w:rPr>
+        <w:lastRenderedPageBreak/>
+        <w:t xml:space="preserve">Handling the project’s urls.py and application’s ursl.py and views.py </w:t>
+      </w:r>
+    </w:p>
+    <w:p>
+      <w:pPr>
+        <w:rPr>
+          <w:sz w:val="28"/>
+          <w:szCs w:val="28"/>
+        </w:rPr>
+      </w:pPr>
+      <w:r>
+        <w:rPr>
+          <w:noProof/>
+        </w:rPr>
+        <w:drawing>
+          <wp:inline distT="0" distB="0" distL="0" distR="0" wp14:anchorId="4B92557E" wp14:editId="7D9EE5D3">
+            <wp:extent cx="6321552" cy="3139064"/>
+            <wp:effectExtent l="0" t="0" r="3175" b="4445"/>
+            <wp:docPr id="21" name="Picture 21" descr="Graphical user interface, text, application&#10;&#10;Description automatically generated"/>
+            <wp:cNvGraphicFramePr>
+              <a:graphicFrameLocks xmlns:a="http://schemas.openxmlformats.org/drawingml/2006/main" noChangeAspect="1"/>
+            </wp:cNvGraphicFramePr>
+            <a:graphic xmlns:a="http://schemas.openxmlformats.org/drawingml/2006/main">
+              <a:graphicData uri="http://schemas.openxmlformats.org/drawingml/2006/picture">
+                <pic:pic xmlns:pic="http://schemas.openxmlformats.org/drawingml/2006/picture">
+                  <pic:nvPicPr>
+                    <pic:cNvPr id="21" name="Picture 21" descr="Graphical user interface, text, application&#10;&#10;Description automatically generated"/>
+                    <pic:cNvPicPr/>
+                  </pic:nvPicPr>
+                  <pic:blipFill>
+                    <a:blip r:embed="rId21"/>
+                    <a:stretch>
+                      <a:fillRect/>
+                    </a:stretch>
+                  </pic:blipFill>
+                  <pic:spPr>
+                    <a:xfrm>
+                      <a:off x="0" y="0"/>
+                      <a:ext cx="6331364" cy="3143936"/>
+                    </a:xfrm>
+                    <a:prstGeom prst="rect">
+                      <a:avLst/>
+                    </a:prstGeom>
+                  </pic:spPr>
+                </pic:pic>
+              </a:graphicData>
+            </a:graphic>
+          </wp:inline>
+        </w:drawing>
+      </w:r>
+      <w:r>
+        <w:rPr>
+          <w:noProof/>
+        </w:rPr>
+        <w:drawing>
+          <wp:inline distT="0" distB="0" distL="0" distR="0" wp14:anchorId="1A6AE800" wp14:editId="7961351A">
+            <wp:extent cx="6321425" cy="3255261"/>
+            <wp:effectExtent l="0" t="0" r="3175" b="2540"/>
+            <wp:docPr id="23" name="Picture 23" descr="Graphical user interface, text, application&#10;&#10;Description automatically generated"/>
+            <wp:cNvGraphicFramePr>
+              <a:graphicFrameLocks xmlns:a="http://schemas.openxmlformats.org/drawingml/2006/main" noChangeAspect="1"/>
+            </wp:cNvGraphicFramePr>
+            <a:graphic xmlns:a="http://schemas.openxmlformats.org/drawingml/2006/main">
+              <a:graphicData uri="http://schemas.openxmlformats.org/drawingml/2006/picture">
+                <pic:pic xmlns:pic="http://schemas.openxmlformats.org/drawingml/2006/picture">
+                  <pic:nvPicPr>
+                    <pic:cNvPr id="23" name="Picture 23" descr="Graphical user interface, text, application&#10;&#10;Description automatically generated"/>
+                    <pic:cNvPicPr/>
+                  </pic:nvPicPr>
+                  <pic:blipFill>
+                    <a:blip r:embed="rId22"/>
+                    <a:stretch>
+                      <a:fillRect/>
+                    </a:stretch>
+                  </pic:blipFill>
+                  <pic:spPr>
+                    <a:xfrm>
+                      <a:off x="0" y="0"/>
+                      <a:ext cx="6336470" cy="3263009"/>
+                    </a:xfrm>
+                    <a:prstGeom prst="rect">
+                      <a:avLst/>
+                    </a:prstGeom>
+                  </pic:spPr>
+                </pic:pic>
+              </a:graphicData>
+            </a:graphic>
+          </wp:inline>
+        </w:drawing>
+      </w:r>
+    </w:p>
+    <w:p>
+      <w:pPr>
+        <w:jc w:val="center"/>
+        <w:rPr>
+          <w:b/>
+          <w:bCs/>
+          <w:color w:val="FF0000"/>
+          <w:sz w:val="40"/>
+          <w:szCs w:val="40"/>
+        </w:rPr>
+      </w:pPr>
+      <w:r>
+        <w:rPr>
+          <w:b/>
+          <w:bCs/>
+          <w:color w:val="FF0000"/>
+          <w:sz w:val="40"/>
+          <w:szCs w:val="40"/>
+          <w:highlight w:val="green"/>
+        </w:rPr>
+        <w:t>Model name and view name shouldn't be same.</w:t>
+      </w:r>
+    </w:p>
+    <w:p>
+      <w:pPr>
+        <w:rPr>
+          <w:sz w:val="28"/>
+          <w:szCs w:val="28"/>
+        </w:rPr>
+      </w:pPr>
+    </w:p>
+    <w:p>
+      <w:pPr>
+        <w:rPr>
+          <w:sz w:val="28"/>
+          <w:szCs w:val="28"/>
+        </w:rPr>
+      </w:pPr>
+    </w:p>
+    <w:p>
+      <w:pPr>
+        <w:rPr>
+          <w:sz w:val="28"/>
+          <w:szCs w:val="28"/>
+        </w:rPr>
+      </w:pPr>
+    </w:p>
+    <w:p>
+      <w:pPr>
+        <w:rPr>
+          <w:sz w:val="28"/>
+          <w:szCs w:val="28"/>
+        </w:rPr>
+      </w:pPr>
+    </w:p>
+    <w:p>
+      <w:pPr>
+        <w:rPr>
+          <w:sz w:val="28"/>
+          <w:szCs w:val="28"/>
+        </w:rPr>
+      </w:pPr>
+      <w:r>
+        <w:rPr>
+          <w:sz w:val="28"/>
+          <w:szCs w:val="28"/>
+        </w:rPr>
+        <w:lastRenderedPageBreak/>
+        <w:t>application’s views.py</w:t>
+      </w:r>
+      <w:r>
+        <w:rPr>
+          <w:sz w:val="28"/>
+          <w:szCs w:val="28"/>
+        </w:rPr>
+        <w:br/>
+      </w:r>
+      <w:r>
+        <w:rPr>
+          <w:noProof/>
+        </w:rPr>
+        <w:drawing>
+          <wp:inline distT="0" distB="0" distL="0" distR="0" wp14:anchorId="2D6E3AF3" wp14:editId="772278FE">
+            <wp:extent cx="4291584" cy="1864315"/>
+            <wp:effectExtent l="0" t="0" r="0" b="3175"/>
+            <wp:docPr id="26" name="Picture 26" descr="Text&#10;&#10;Description automatically generated"/>
+            <wp:cNvGraphicFramePr>
+              <a:graphicFrameLocks xmlns:a="http://schemas.openxmlformats.org/drawingml/2006/main" noChangeAspect="1"/>
+            </wp:cNvGraphicFramePr>
+            <a:graphic xmlns:a="http://schemas.openxmlformats.org/drawingml/2006/main">
+              <a:graphicData uri="http://schemas.openxmlformats.org/drawingml/2006/picture">
+                <pic:pic xmlns:pic="http://schemas.openxmlformats.org/drawingml/2006/picture">
+                  <pic:nvPicPr>
+                    <pic:cNvPr id="26" name="Picture 26" descr="Text&#10;&#10;Description automatically generated"/>
+                    <pic:cNvPicPr/>
+                  </pic:nvPicPr>
+                  <pic:blipFill>
+                    <a:blip r:embed="rId23"/>
+                    <a:stretch>
+                      <a:fillRect/>
+                    </a:stretch>
+                  </pic:blipFill>
+                  <pic:spPr>
+                    <a:xfrm>
+                      <a:off x="0" y="0"/>
+                      <a:ext cx="4305186" cy="1870224"/>
+                    </a:xfrm>
+                    <a:prstGeom prst="rect">
+                      <a:avLst/>
+                    </a:prstGeom>
+                  </pic:spPr>
+                </pic:pic>
+              </a:graphicData>
+            </a:graphic>
+          </wp:inline>
+        </w:drawing>
+      </w:r>
+    </w:p>
+    <w:p>
+      <w:pPr>
+        <w:rPr>
+          <w:sz w:val="28"/>
+          <w:szCs w:val="28"/>
+        </w:rPr>
+      </w:pPr>
+      <w:r>
+        <w:rPr>
+          <w:sz w:val="28"/>
+          <w:szCs w:val="28"/>
+        </w:rPr>
+        <w:t>urls_page.html</w:t>
+      </w:r>
+      <w:r>
+        <w:rPr>
+          <w:noProof/>
+        </w:rPr>
+        <w:drawing>
+          <wp:inline distT="0" distB="0" distL="0" distR="0" wp14:anchorId="52ABB26D" wp14:editId="67574079">
+            <wp:extent cx="6321552" cy="3358281"/>
+            <wp:effectExtent l="0" t="0" r="3175" b="0"/>
+            <wp:docPr id="24" name="Picture 24" descr="Text&#10;&#10;Description automatically generated"/>
+            <wp:cNvGraphicFramePr>
+              <a:graphicFrameLocks xmlns:a="http://schemas.openxmlformats.org/drawingml/2006/main" noChangeAspect="1"/>
+            </wp:cNvGraphicFramePr>
+            <a:graphic xmlns:a="http://schemas.openxmlformats.org/drawingml/2006/main">
+              <a:graphicData uri="http://schemas.openxmlformats.org/drawingml/2006/picture">
+                <pic:pic xmlns:pic="http://schemas.openxmlformats.org/drawingml/2006/picture">
+                  <pic:nvPicPr>
+                    <pic:cNvPr id="24" name="Picture 24" descr="Text&#10;&#10;Description automatically generated"/>
+                    <pic:cNvPicPr/>
+                  </pic:nvPicPr>
+                  <pic:blipFill>
+                    <a:blip r:embed="rId24"/>
+                    <a:stretch>
+                      <a:fillRect/>
+                    </a:stretch>
+                  </pic:blipFill>
+                  <pic:spPr>
+                    <a:xfrm>
+                      <a:off x="0" y="0"/>
+                      <a:ext cx="6330905" cy="3363250"/>
+                    </a:xfrm>
+                    <a:prstGeom prst="rect">
+                      <a:avLst/>
+                    </a:prstGeom>
+                  </pic:spPr>
+                </pic:pic>
+              </a:graphicData>
+            </a:graphic>
+          </wp:inline>
+        </w:drawing>
+      </w:r>
+    </w:p>
+    <w:p>
+      <w:pPr>
+        <w:rPr>
+          <w:sz w:val="28"/>
+          <w:szCs w:val="28"/>
+        </w:rPr>
+      </w:pPr>
+      <w:r>
+        <w:rPr>
+          <w:sz w:val="28"/>
+          <w:szCs w:val="28"/>
+        </w:rPr>
+        <w:t>index.html</w:t>
+      </w:r>
+      <w:r>
+        <w:rPr>
+          <w:sz w:val="28"/>
+          <w:szCs w:val="28"/>
+        </w:rPr>
+        <w:br/>
+      </w:r>
+      <w:r>
+        <w:rPr>
+          <w:noProof/>
+        </w:rPr>
+        <w:drawing>
+          <wp:inline distT="0" distB="0" distL="0" distR="0" wp14:anchorId="25A8DD77" wp14:editId="7F3E65A8">
+            <wp:extent cx="3730752" cy="2465653"/>
+            <wp:effectExtent l="0" t="0" r="3175" b="0"/>
+            <wp:docPr id="25" name="Picture 25" descr="Text&#10;&#10;Description automatically generated with low confidence"/>
+            <wp:cNvGraphicFramePr>
+              <a:graphicFrameLocks xmlns:a="http://schemas.openxmlformats.org/drawingml/2006/main" noChangeAspect="1"/>
+            </wp:cNvGraphicFramePr>
+            <a:graphic xmlns:a="http://schemas.openxmlformats.org/drawingml/2006/main">
+              <a:graphicData uri="http://schemas.openxmlformats.org/drawingml/2006/picture">
+                <pic:pic xmlns:pic="http://schemas.openxmlformats.org/drawingml/2006/picture">
+                  <pic:nvPicPr>
+                    <pic:cNvPr id="25" name="Picture 25" descr="Text&#10;&#10;Description automatically generated with low confidence"/>
+                    <pic:cNvPicPr/>
+                  </pic:nvPicPr>
+                  <pic:blipFill>
+                    <a:blip r:embed="rId25"/>
+                    <a:stretch>
+                      <a:fillRect/>
+                    </a:stretch>
+                  </pic:blipFill>
+                  <pic:spPr>
+                    <a:xfrm>
+                      <a:off x="0" y="0"/>
+                      <a:ext cx="3735975" cy="2469105"/>
+                    </a:xfrm>
+                    <a:prstGeom prst="rect">
+                      <a:avLst/>
+                    </a:prstGeom>
+                  </pic:spPr>
+                </pic:pic>
+              </a:graphicData>
+            </a:graphic>
+          </wp:inline>
+        </w:drawing>
+      </w:r>
+    </w:p>
+    <w:p>
+      <w:pPr>
+        <w:rPr>
+          <w:sz w:val="28"/>
+          <w:szCs w:val="28"/>
+        </w:rPr>
+      </w:pPr>
+      <w:r>
+        <w:rPr>
+          <w:noProof/>
+        </w:rPr>
+        <w:lastRenderedPageBreak/>
+        <w:drawing>
+          <wp:inline distT="0" distB="0" distL="0" distR="0" wp14:anchorId="2DDECED2" wp14:editId="7580FA6B">
+            <wp:extent cx="5731510" cy="1988820"/>
+            <wp:effectExtent l="0" t="0" r="2540" b="0"/>
+            <wp:docPr id="10" name="Picture 10" descr="Graphical user interface, text, application, chat or text message&#10;&#10;Description automatically generated"/>
+            <wp:cNvGraphicFramePr>
+              <a:graphicFrameLocks xmlns:a="http://schemas.openxmlformats.org/drawingml/2006/main" noChangeAspect="1"/>
+            </wp:cNvGraphicFramePr>
+            <a:graphic xmlns:a="http://schemas.openxmlformats.org/drawingml/2006/main">
+              <a:graphicData uri="http://schemas.openxmlformats.org/drawingml/2006/picture">
+                <pic:pic xmlns:pic="http://schemas.openxmlformats.org/drawingml/2006/picture">
+                  <pic:nvPicPr>
+                    <pic:cNvPr id="10" name="Picture 10" descr="Graphical user interface, text, application, chat or text message&#10;&#10;Description automatically generated"/>
+                    <pic:cNvPicPr/>
+                  </pic:nvPicPr>
+                  <pic:blipFill>
+                    <a:blip r:embed="rId26"/>
+                    <a:stretch>
+                      <a:fillRect/>
+                    </a:stretch>
+                  </pic:blipFill>
+                  <pic:spPr>
+                    <a:xfrm>
+                      <a:off x="0" y="0"/>
+                      <a:ext cx="5731510" cy="1988820"/>
+                    </a:xfrm>
+                    <a:prstGeom prst="rect">
+                      <a:avLst/>
+                    </a:prstGeom>
+                  </pic:spPr>
+                </pic:pic>
+              </a:graphicData>
+            </a:graphic>
+          </wp:inline>
+        </w:drawing>
+      </w:r>
+      <w:r>
+        <w:rPr>
+          <w:sz w:val="28"/>
+          <w:szCs w:val="28"/>
+        </w:rPr>
+        <w:br/>
+      </w:r>
+      <w:r>
+        <w:rPr>
+          <w:noProof/>
+        </w:rPr>
+        <w:drawing>
+          <wp:inline distT="0" distB="0" distL="0" distR="0" wp14:anchorId="27981ADC" wp14:editId="3CE7EBFE">
+            <wp:extent cx="5731510" cy="6454140"/>
+            <wp:effectExtent l="0" t="0" r="2540" b="3810"/>
+            <wp:docPr id="15" name="Picture 15" descr="Graphical user interface, text&#10;&#10;Description automatically generated"/>
+            <wp:cNvGraphicFramePr>
+              <a:graphicFrameLocks xmlns:a="http://schemas.openxmlformats.org/drawingml/2006/main" noChangeAspect="1"/>
+            </wp:cNvGraphicFramePr>
+            <a:graphic xmlns:a="http://schemas.openxmlformats.org/drawingml/2006/main">
+              <a:graphicData uri="http://schemas.openxmlformats.org/drawingml/2006/picture">
+                <pic:pic xmlns:pic="http://schemas.openxmlformats.org/drawingml/2006/picture">
+                  <pic:nvPicPr>
+                    <pic:cNvPr id="15" name="Picture 15" descr="Graphical user interface, text&#10;&#10;Description automatically generated"/>
+                    <pic:cNvPicPr/>
+                  </pic:nvPicPr>
+                  <pic:blipFill>
+                    <a:blip r:embed="rId27"/>
+                    <a:stretch>
+                      <a:fillRect/>
+                    </a:stretch>
+                  </pic:blipFill>
+                  <pic:spPr>
+                    <a:xfrm>
+                      <a:off x="0" y="0"/>
+                      <a:ext cx="5731510" cy="6454140"/>
                     </a:xfrm>
                     <a:prstGeom prst="rect">
                       <a:avLst/>
@@ -334,6 +1500,7 @@
     <w:lsdException w:name="HTML Sample" w:semiHidden="1" w:unhideWhenUsed="1"/>
     <w:lsdException w:name="HTML Typewriter" w:semiHidden="1" w:unhideWhenUsed="1"/>
     <w:lsdException w:name="HTML Variable" w:semiHidden="1" w:unhideWhenUsed="1"/>
+    <w:lsdException w:name="Normal Table" w:semiHidden="1" w:unhideWhenUsed="1"/>
     <w:lsdException w:name="annotation subject" w:semiHidden="1" w:unhideWhenUsed="1"/>
     <w:lsdException w:name="No List" w:semiHidden="1" w:unhideWhenUsed="1"/>
     <w:lsdException w:name="Outline List 1" w:semiHidden="1" w:unhideWhenUsed="1"/>
@@ -380,8 +1547,10 @@
     <w:lsdException w:name="Table Subtle 2" w:semiHidden="1" w:unhideWhenUsed="1"/>
     <w:lsdException w:name="Table Web 1" w:semiHidden="1" w:unhideWhenUsed="1"/>
     <w:lsdException w:name="Table Web 2" w:semiHidden="1" w:unhideWhenUsed="1"/>
+    <w:lsdException w:name="Table Web 3" w:semiHidden="1" w:unhideWhenUsed="1"/>
     <w:lsdException w:name="Balloon Text" w:semiHidden="1" w:unhideWhenUsed="1"/>
     <w:lsdException w:name="Table Grid" w:uiPriority="39"/>
+    <w:lsdException w:name="Table Theme" w:semiHidden="1" w:unhideWhenUsed="1"/>
     <w:lsdException w:name="Placeholder Text" w:semiHidden="1"/>
     <w:lsdException w:name="No Spacing" w:uiPriority="1" w:qFormat="1"/>
     <w:lsdException w:name="Light Shading" w:uiPriority="60"/>
@@ -606,6 +1775,7 @@
   <w:style w:type="paragraph" w:default="1" w:styleId="Normal">
     <w:name w:val="Normal"/>
     <w:qFormat/>
+    <w:rsid w:val="00074A3A"/>
   </w:style>
   <w:style w:type="paragraph" w:styleId="Heading1">
     <w:name w:val="heading 1"/>

</xml_diff>